<commit_message>
feat:finish reading chapter8 and update note
Signed-off-by: jiangqw <jiangqw@chinacscs.com>
</commit_message>
<xml_diff>
--- a/docs/head first  servlets&jsp笔记.docx
+++ b/docs/head first  servlets&jsp笔记.docx
@@ -1100,11 +1100,6 @@
       </w:r>
     </w:p>
     <w:p>
-      <w:pPr>
-        <w:rPr>
-          <w:rFonts w:hint="eastAsia"/>
-        </w:rPr>
-      </w:pPr>
       <w:r>
         <w:rPr>
           <w:rFonts w:hint="eastAsia"/>
@@ -1129,6 +1124,178 @@
         </w:rPr>
         <w:t>。</w:t>
       </w:r>
+    </w:p>
+    <w:p/>
+    <w:p>
+      <w:pPr>
+        <w:pStyle w:val="2"/>
+        <w:numPr>
+          <w:ilvl w:val="0"/>
+          <w:numId w:val="1"/>
+        </w:numPr>
+      </w:pPr>
+      <w:r>
+        <w:t>JSP</w:t>
+      </w:r>
+      <w:r>
+        <w:rPr>
+          <w:rFonts w:hint="eastAsia"/>
+        </w:rPr>
+        <w:t>插入除Html标签外的其他元素</w:t>
+      </w:r>
+    </w:p>
+    <w:p>
+      <w:pPr>
+        <w:pStyle w:val="a3"/>
+        <w:numPr>
+          <w:ilvl w:val="0"/>
+          <w:numId w:val="3"/>
+        </w:numPr>
+        <w:ind w:firstLineChars="0"/>
+      </w:pPr>
+      <w:r>
+        <w:t>JSP scriptlet, java</w:t>
+      </w:r>
+      <w:r>
+        <w:rPr>
+          <w:rFonts w:hint="eastAsia"/>
+        </w:rPr>
+        <w:t>脚本代码</w:t>
+      </w:r>
+    </w:p>
+    <w:p>
+      <w:pPr>
+        <w:pStyle w:val="a3"/>
+        <w:numPr>
+          <w:ilvl w:val="0"/>
+          <w:numId w:val="3"/>
+        </w:numPr>
+        <w:ind w:firstLineChars="0"/>
+      </w:pPr>
+      <w:r>
+        <w:t>J</w:t>
+      </w:r>
+      <w:r>
+        <w:rPr>
+          <w:rFonts w:hint="eastAsia"/>
+        </w:rPr>
+        <w:t>sp动作，特殊的标签</w:t>
+      </w:r>
+    </w:p>
+    <w:p>
+      <w:pPr>
+        <w:pStyle w:val="a3"/>
+        <w:numPr>
+          <w:ilvl w:val="0"/>
+          <w:numId w:val="3"/>
+        </w:numPr>
+        <w:ind w:firstLineChars="0"/>
+      </w:pPr>
+      <w:r>
+        <w:rPr>
+          <w:rFonts w:hint="eastAsia"/>
+        </w:rPr>
+        <w:t>E</w:t>
+      </w:r>
+      <w:r>
+        <w:t>L</w:t>
+      </w:r>
+      <w:r>
+        <w:rPr>
+          <w:rFonts w:hint="eastAsia"/>
+        </w:rPr>
+        <w:t>表达式</w:t>
+      </w:r>
+    </w:p>
+    <w:p>
+      <w:pPr>
+        <w:pStyle w:val="2"/>
+        <w:numPr>
+          <w:ilvl w:val="0"/>
+          <w:numId w:val="1"/>
+        </w:numPr>
+      </w:pPr>
+      <w:r>
+        <w:t>EL</w:t>
+      </w:r>
+      <w:r>
+        <w:rPr>
+          <w:rFonts w:hint="eastAsia"/>
+        </w:rPr>
+        <w:t>可以使用自定义的函数</w:t>
+      </w:r>
+    </w:p>
+    <w:p>
+      <w:r>
+        <w:rPr>
+          <w:rFonts w:hint="eastAsia"/>
+        </w:rPr>
+        <w:t>E</w:t>
+      </w:r>
+      <w:r>
+        <w:t>L</w:t>
+      </w:r>
+      <w:r>
+        <w:rPr>
+          <w:rFonts w:hint="eastAsia"/>
+        </w:rPr>
+        <w:t>函数</w:t>
+      </w:r>
+    </w:p>
+    <w:p>
+      <w:r>
+        <w:rPr>
+          <w:noProof/>
+        </w:rPr>
+        <w:lastRenderedPageBreak/>
+        <w:drawing>
+          <wp:inline distT="0" distB="0" distL="0" distR="0" wp14:anchorId="4D6F8B8C" wp14:editId="030DDE9E">
+            <wp:extent cx="5274310" cy="5732780"/>
+            <wp:effectExtent l="0" t="0" r="2540" b="1270"/>
+            <wp:docPr id="5" name="图片 5"/>
+            <wp:cNvGraphicFramePr>
+              <a:graphicFrameLocks xmlns:a="http://schemas.openxmlformats.org/drawingml/2006/main" noChangeAspect="1"/>
+            </wp:cNvGraphicFramePr>
+            <a:graphic xmlns:a="http://schemas.openxmlformats.org/drawingml/2006/main">
+              <a:graphicData uri="http://schemas.openxmlformats.org/drawingml/2006/picture">
+                <pic:pic xmlns:pic="http://schemas.openxmlformats.org/drawingml/2006/picture">
+                  <pic:nvPicPr>
+                    <pic:cNvPr id="1" name=""/>
+                    <pic:cNvPicPr/>
+                  </pic:nvPicPr>
+                  <pic:blipFill>
+                    <a:blip r:embed="rId11"/>
+                    <a:stretch>
+                      <a:fillRect/>
+                    </a:stretch>
+                  </pic:blipFill>
+                  <pic:spPr>
+                    <a:xfrm>
+                      <a:off x="0" y="0"/>
+                      <a:ext cx="5274310" cy="5732780"/>
+                    </a:xfrm>
+                    <a:prstGeom prst="rect">
+                      <a:avLst/>
+                    </a:prstGeom>
+                  </pic:spPr>
+                </pic:pic>
+              </a:graphicData>
+            </a:graphic>
+          </wp:inline>
+        </w:drawing>
+      </w:r>
+    </w:p>
+    <w:p>
+      <w:pPr>
+        <w:pStyle w:val="2"/>
+        <w:numPr>
+          <w:ilvl w:val="0"/>
+          <w:numId w:val="1"/>
+        </w:numPr>
+        <w:rPr>
+          <w:rFonts w:hint="eastAsia"/>
+        </w:rPr>
+      </w:pPr>
       <w:bookmarkStart w:id="0" w:name="_GoBack"/>
       <w:bookmarkEnd w:id="0"/>
     </w:p>
@@ -1183,6 +1350,95 @@
 <file path=word/numbering.xml><?xml version="1.0" encoding="utf-8"?>
 <w:numbering xmlns:wpc="http://schemas.microsoft.com/office/word/2010/wordprocessingCanvas" xmlns:cx="http://schemas.microsoft.com/office/drawing/2014/chartex" xmlns:mc="http://schemas.openxmlformats.org/markup-compatibility/2006" xmlns:o="urn:schemas-microsoft-com:office:office" xmlns:r="http://schemas.openxmlformats.org/officeDocument/2006/relationships" xmlns:m="http://schemas.openxmlformats.org/officeDocument/2006/math" xmlns:v="urn:schemas-microsoft-com:vml" xmlns:wp14="http://schemas.microsoft.com/office/word/2010/wordprocessingDrawing" xmlns:wp="http://schemas.openxmlformats.org/drawingml/2006/wordprocessingDrawing" xmlns:w10="urn:schemas-microsoft-com:office:word" xmlns:w="http://schemas.openxmlformats.org/wordprocessingml/2006/main" xmlns:w14="http://schemas.microsoft.com/office/word/2010/wordml" xmlns:w15="http://schemas.microsoft.com/office/word/2012/wordml" xmlns:w16se="http://schemas.microsoft.com/office/word/2015/wordml/symex" xmlns:wpg="http://schemas.microsoft.com/office/word/2010/wordprocessingGroup" xmlns:wpi="http://schemas.microsoft.com/office/word/2010/wordprocessingInk" xmlns:wne="http://schemas.microsoft.com/office/word/2006/wordml" xmlns:wps="http://schemas.microsoft.com/office/word/2010/wordprocessingShape" mc:Ignorable="w14 w15 w16se wp14">
   <w:abstractNum w:abstractNumId="0" w15:restartNumberingAfterBreak="0">
+    <w:nsid w:val="0B877E02"/>
+    <w:multiLevelType w:val="hybridMultilevel"/>
+    <w:tmpl w:val="53181F94"/>
+    <w:lvl w:ilvl="0" w:tplc="4A92501A">
+      <w:start w:val="1"/>
+      <w:numFmt w:val="decimal"/>
+      <w:lvlText w:val="%1."/>
+      <w:lvlJc w:val="left"/>
+      <w:pPr>
+        <w:ind w:left="360" w:hanging="360"/>
+      </w:pPr>
+      <w:rPr>
+        <w:rFonts w:hint="default"/>
+      </w:rPr>
+    </w:lvl>
+    <w:lvl w:ilvl="1" w:tplc="04090019" w:tentative="1">
+      <w:start w:val="1"/>
+      <w:numFmt w:val="lowerLetter"/>
+      <w:lvlText w:val="%2)"/>
+      <w:lvlJc w:val="left"/>
+      <w:pPr>
+        <w:ind w:left="840" w:hanging="420"/>
+      </w:pPr>
+    </w:lvl>
+    <w:lvl w:ilvl="2" w:tplc="0409001B" w:tentative="1">
+      <w:start w:val="1"/>
+      <w:numFmt w:val="lowerRoman"/>
+      <w:lvlText w:val="%3."/>
+      <w:lvlJc w:val="right"/>
+      <w:pPr>
+        <w:ind w:left="1260" w:hanging="420"/>
+      </w:pPr>
+    </w:lvl>
+    <w:lvl w:ilvl="3" w:tplc="0409000F" w:tentative="1">
+      <w:start w:val="1"/>
+      <w:numFmt w:val="decimal"/>
+      <w:lvlText w:val="%4."/>
+      <w:lvlJc w:val="left"/>
+      <w:pPr>
+        <w:ind w:left="1680" w:hanging="420"/>
+      </w:pPr>
+    </w:lvl>
+    <w:lvl w:ilvl="4" w:tplc="04090019" w:tentative="1">
+      <w:start w:val="1"/>
+      <w:numFmt w:val="lowerLetter"/>
+      <w:lvlText w:val="%5)"/>
+      <w:lvlJc w:val="left"/>
+      <w:pPr>
+        <w:ind w:left="2100" w:hanging="420"/>
+      </w:pPr>
+    </w:lvl>
+    <w:lvl w:ilvl="5" w:tplc="0409001B" w:tentative="1">
+      <w:start w:val="1"/>
+      <w:numFmt w:val="lowerRoman"/>
+      <w:lvlText w:val="%6."/>
+      <w:lvlJc w:val="right"/>
+      <w:pPr>
+        <w:ind w:left="2520" w:hanging="420"/>
+      </w:pPr>
+    </w:lvl>
+    <w:lvl w:ilvl="6" w:tplc="0409000F" w:tentative="1">
+      <w:start w:val="1"/>
+      <w:numFmt w:val="decimal"/>
+      <w:lvlText w:val="%7."/>
+      <w:lvlJc w:val="left"/>
+      <w:pPr>
+        <w:ind w:left="2940" w:hanging="420"/>
+      </w:pPr>
+    </w:lvl>
+    <w:lvl w:ilvl="7" w:tplc="04090019" w:tentative="1">
+      <w:start w:val="1"/>
+      <w:numFmt w:val="lowerLetter"/>
+      <w:lvlText w:val="%8)"/>
+      <w:lvlJc w:val="left"/>
+      <w:pPr>
+        <w:ind w:left="3360" w:hanging="420"/>
+      </w:pPr>
+    </w:lvl>
+    <w:lvl w:ilvl="8" w:tplc="0409001B" w:tentative="1">
+      <w:start w:val="1"/>
+      <w:numFmt w:val="lowerRoman"/>
+      <w:lvlText w:val="%9."/>
+      <w:lvlJc w:val="right"/>
+      <w:pPr>
+        <w:ind w:left="3780" w:hanging="420"/>
+      </w:pPr>
+    </w:lvl>
+  </w:abstractNum>
+  <w:abstractNum w:abstractNumId="1" w15:restartNumberingAfterBreak="0">
     <w:nsid w:val="37E4724D"/>
     <w:multiLevelType w:val="hybridMultilevel"/>
     <w:tmpl w:val="B67E8108"/>
@@ -1271,7 +1527,7 @@
       </w:pPr>
     </w:lvl>
   </w:abstractNum>
-  <w:abstractNum w:abstractNumId="1" w15:restartNumberingAfterBreak="0">
+  <w:abstractNum w:abstractNumId="2" w15:restartNumberingAfterBreak="0">
     <w:nsid w:val="752E29D0"/>
     <w:multiLevelType w:val="hybridMultilevel"/>
     <w:tmpl w:val="C408D872"/>
@@ -1361,10 +1617,13 @@
     </w:lvl>
   </w:abstractNum>
   <w:num w:numId="1">
-    <w:abstractNumId w:val="0"/>
+    <w:abstractNumId w:val="1"/>
   </w:num>
   <w:num w:numId="2">
-    <w:abstractNumId w:val="1"/>
+    <w:abstractNumId w:val="2"/>
+  </w:num>
+  <w:num w:numId="3">
+    <w:abstractNumId w:val="0"/>
   </w:num>
 </w:numbering>
 </file>

</xml_diff>